<commit_message>
atividades de heranca e polimorfismo a fazer
</commit_message>
<xml_diff>
--- a/Aula_08_Classe/Aula_21_UpcastingDowncasting.docx
+++ b/Aula_08_Classe/Aula_21_UpcastingDowncasting.docx
@@ -663,7 +663,17 @@
       </w:r>
     </w:p>
     <w:p>
-      <w:r>
+      <w:pPr>
+        <w:spacing w:line="259" w:lineRule="auto"/>
+        <w:jc w:val="left"/>
+      </w:pPr>
+      <w:r>
+        <w:br w:type="page"/>
+      </w:r>
+    </w:p>
+    <w:p>
+      <w:r>
+        <w:lastRenderedPageBreak/>
         <w:t>Classe Conta:</w:t>
       </w:r>
     </w:p>
@@ -673,7 +683,6 @@
           <w:noProof/>
           <w:lang w:eastAsia="pt-BR"/>
         </w:rPr>
-        <w:lastRenderedPageBreak/>
         <w:drawing>
           <wp:inline distT="0" distB="0" distL="0" distR="0" wp14:anchorId="15F9E5A8" wp14:editId="505C8B46">
             <wp:extent cx="5400040" cy="5484495"/>
@@ -721,7 +730,17 @@
       </w:r>
     </w:p>
     <w:p>
-      <w:r>
+      <w:pPr>
+        <w:spacing w:line="259" w:lineRule="auto"/>
+        <w:jc w:val="left"/>
+      </w:pPr>
+      <w:r>
+        <w:br w:type="page"/>
+      </w:r>
+    </w:p>
+    <w:p>
+      <w:r>
+        <w:lastRenderedPageBreak/>
         <w:t xml:space="preserve">Classe </w:t>
       </w:r>
       <w:proofErr w:type="spellStart"/>
@@ -739,7 +758,6 @@
           <w:noProof/>
           <w:lang w:eastAsia="pt-BR"/>
         </w:rPr>
-        <w:lastRenderedPageBreak/>
         <w:drawing>
           <wp:inline distT="0" distB="0" distL="0" distR="0" wp14:anchorId="7603B19C" wp14:editId="13E82310">
             <wp:extent cx="5400040" cy="3186430"/>
@@ -858,7 +876,17 @@
       </w:r>
     </w:p>
     <w:p>
-      <w:r>
+      <w:pPr>
+        <w:spacing w:line="259" w:lineRule="auto"/>
+        <w:jc w:val="left"/>
+      </w:pPr>
+      <w:r>
+        <w:br w:type="page"/>
+      </w:r>
+    </w:p>
+    <w:p>
+      <w:r>
+        <w:lastRenderedPageBreak/>
         <w:t xml:space="preserve">Nome </w:t>
       </w:r>
       <w:proofErr w:type="spellStart"/>
@@ -873,7 +901,6 @@
           <w:noProof/>
           <w:lang w:eastAsia="pt-BR"/>
         </w:rPr>
-        <w:lastRenderedPageBreak/>
         <w:drawing>
           <wp:inline distT="0" distB="0" distL="0" distR="0" wp14:anchorId="57A13F8F" wp14:editId="4BDAFD16">
             <wp:extent cx="5400040" cy="3731895"/>
@@ -972,7 +999,17 @@
       </w:r>
     </w:p>
     <w:p>
-      <w:r>
+      <w:pPr>
+        <w:spacing w:line="259" w:lineRule="auto"/>
+        <w:jc w:val="left"/>
+      </w:pPr>
+      <w:r>
+        <w:br w:type="page"/>
+      </w:r>
+    </w:p>
+    <w:p>
+      <w:r>
+        <w:lastRenderedPageBreak/>
         <w:t>Criando Herança</w:t>
       </w:r>
     </w:p>
@@ -1027,7 +1064,6 @@
     </w:p>
     <w:p>
       <w:r>
-        <w:lastRenderedPageBreak/>
         <w:t xml:space="preserve">Incluindo a propriedade </w:t>
       </w:r>
       <w:proofErr w:type="spellStart"/>
@@ -1140,7 +1176,17 @@
       </w:r>
     </w:p>
     <w:p>
-      <w:r>
+      <w:pPr>
+        <w:spacing w:line="259" w:lineRule="auto"/>
+        <w:jc w:val="left"/>
+      </w:pPr>
+      <w:r>
+        <w:br w:type="page"/>
+      </w:r>
+    </w:p>
+    <w:p>
+      <w:r>
+        <w:lastRenderedPageBreak/>
         <w:t xml:space="preserve">Construtor com argumentos. </w:t>
       </w:r>
       <w:r>
@@ -1221,7 +1267,6 @@
           <w:noProof/>
           <w:lang w:eastAsia="pt-BR"/>
         </w:rPr>
-        <w:lastRenderedPageBreak/>
         <w:drawing>
           <wp:inline distT="0" distB="0" distL="0" distR="0" wp14:anchorId="4F3B0D60" wp14:editId="367ABEAF">
             <wp:extent cx="5400040" cy="2239645"/>
@@ -1266,7 +1311,17 @@
       </w:r>
     </w:p>
     <w:p>
-      <w:r>
+      <w:pPr>
+        <w:spacing w:line="259" w:lineRule="auto"/>
+        <w:jc w:val="left"/>
+      </w:pPr>
+      <w:r>
+        <w:br w:type="page"/>
+      </w:r>
+    </w:p>
+    <w:p>
+      <w:r>
+        <w:lastRenderedPageBreak/>
         <w:t xml:space="preserve">Agora vamos aproveitar o construtor da classe Conta. </w:t>
       </w:r>
     </w:p>
@@ -1396,6 +1451,15 @@
       </w:r>
     </w:p>
     <w:p>
+      <w:pPr>
+        <w:spacing w:line="259" w:lineRule="auto"/>
+        <w:jc w:val="left"/>
+      </w:pPr>
+      <w:r>
+        <w:br w:type="page"/>
+      </w:r>
+    </w:p>
+    <w:p>
       <w:r>
         <w:lastRenderedPageBreak/>
         <w:t xml:space="preserve">Vamos criar o método </w:t>
@@ -1459,6 +1523,14 @@
       </w:r>
     </w:p>
     <w:p>
+      <w:pPr>
+        <w:pStyle w:val="Ttulo2"/>
+      </w:pPr>
+      <w:r>
+        <w:t>Testando</w:t>
+      </w:r>
+    </w:p>
+    <w:p>
       <w:r>
         <w:t xml:space="preserve">Vamos testar agora no programa principal. </w:t>
       </w:r>
@@ -1525,7 +1597,17 @@
       </w:r>
     </w:p>
     <w:p>
-      <w:r>
+      <w:pPr>
+        <w:spacing w:line="259" w:lineRule="auto"/>
+        <w:jc w:val="left"/>
+      </w:pPr>
+      <w:r>
+        <w:br w:type="page"/>
+      </w:r>
+    </w:p>
+    <w:p>
+      <w:r>
+        <w:lastRenderedPageBreak/>
         <w:t xml:space="preserve">Vamos instanciar um objeto do tipo </w:t>
       </w:r>
       <w:proofErr w:type="spellStart"/>
@@ -1543,7 +1625,6 @@
           <w:noProof/>
           <w:lang w:eastAsia="pt-BR"/>
         </w:rPr>
-        <w:lastRenderedPageBreak/>
         <w:drawing>
           <wp:inline distT="0" distB="0" distL="0" distR="0" wp14:anchorId="0E1B0BEF" wp14:editId="01D8857A">
             <wp:extent cx="5400040" cy="2255520"/>
@@ -1813,7 +1894,17 @@
       </w:r>
     </w:p>
     <w:p>
-      <w:r>
+      <w:pPr>
+        <w:spacing w:line="259" w:lineRule="auto"/>
+        <w:jc w:val="left"/>
+      </w:pPr>
+      <w:r>
+        <w:br w:type="page"/>
+      </w:r>
+    </w:p>
+    <w:p>
+      <w:r>
+        <w:lastRenderedPageBreak/>
         <w:t xml:space="preserve">Por isso, podemos fazer a atribuição da linha 15 perfeitamente. </w:t>
       </w:r>
       <w:r>
@@ -1822,7 +1913,6 @@
     </w:p>
     <w:p>
       <w:r>
-        <w:lastRenderedPageBreak/>
         <w:t xml:space="preserve">Continuando. </w:t>
       </w:r>
     </w:p>
@@ -2048,6 +2138,87 @@
     </w:p>
     <w:p>
       <w:r>
+        <w:t xml:space="preserve">Para o compilador, o importante é o tipo da variável. Ou seja: </w:t>
+      </w:r>
+    </w:p>
+    <w:p>
+      <w:pPr>
+        <w:pStyle w:val="PargrafodaLista"/>
+        <w:numPr>
+          <w:ilvl w:val="0"/>
+          <w:numId w:val="26"/>
+        </w:numPr>
+      </w:pPr>
+      <w:proofErr w:type="gramStart"/>
+      <w:r>
+        <w:t>conta</w:t>
+      </w:r>
+      <w:proofErr w:type="gramEnd"/>
+      <w:r>
+        <w:t xml:space="preserve">2 é do tipo Conta – linha 14  </w:t>
+      </w:r>
+    </w:p>
+    <w:p>
+      <w:pPr>
+        <w:pStyle w:val="PargrafodaLista"/>
+        <w:numPr>
+          <w:ilvl w:val="0"/>
+          <w:numId w:val="26"/>
+        </w:numPr>
+      </w:pPr>
+      <w:proofErr w:type="gramStart"/>
+      <w:r>
+        <w:t>conta</w:t>
+      </w:r>
+      <w:proofErr w:type="gramEnd"/>
+      <w:r>
+        <w:t>3 é do tipo Conta – linha 15</w:t>
+      </w:r>
+    </w:p>
+    <w:p>
+      <w:pPr>
+        <w:pStyle w:val="PargrafodaLista"/>
+        <w:numPr>
+          <w:ilvl w:val="0"/>
+          <w:numId w:val="26"/>
+        </w:numPr>
+      </w:pPr>
+      <w:proofErr w:type="gramStart"/>
+      <w:r>
+        <w:t>conta</w:t>
+      </w:r>
+      <w:proofErr w:type="gramEnd"/>
+      <w:r>
+        <w:t xml:space="preserve">4 é do tipo Conta – linha 16 </w:t>
+      </w:r>
+    </w:p>
+    <w:p>
+      <w:pPr>
+        <w:pStyle w:val="PargrafodaLista"/>
+        <w:numPr>
+          <w:ilvl w:val="0"/>
+          <w:numId w:val="26"/>
+        </w:numPr>
+      </w:pPr>
+      <w:proofErr w:type="gramStart"/>
+      <w:r>
+        <w:t>empresa</w:t>
+      </w:r>
+      <w:proofErr w:type="gramEnd"/>
+      <w:r>
+        <w:t xml:space="preserve"> é do tipo </w:t>
+      </w:r>
+      <w:proofErr w:type="spellStart"/>
+      <w:r>
+        <w:t>ContaEmpresa</w:t>
+      </w:r>
+      <w:proofErr w:type="spellEnd"/>
+      <w:r>
+        <w:t xml:space="preserve"> – linha 11 </w:t>
+      </w:r>
+    </w:p>
+    <w:p>
+      <w:r>
         <w:t xml:space="preserve">Para realizar essa conversão, precisamos fazer um </w:t>
       </w:r>
       <w:proofErr w:type="spellStart"/>
@@ -2113,6 +2284,36 @@
     </w:p>
     <w:p>
       <w:r>
+        <w:lastRenderedPageBreak/>
+        <w:t xml:space="preserve">Ou seja, estamos convertendo a variável conta3 que é do </w:t>
+      </w:r>
+      <w:proofErr w:type="gramStart"/>
+      <w:r>
+        <w:t>tipo Conta</w:t>
+      </w:r>
+      <w:proofErr w:type="gramEnd"/>
+      <w:r>
+        <w:t xml:space="preserve"> para a variável conta5 que é do tipo </w:t>
+      </w:r>
+      <w:proofErr w:type="spellStart"/>
+      <w:r>
+        <w:t>ContaEmpresa</w:t>
+      </w:r>
+      <w:proofErr w:type="spellEnd"/>
+      <w:r>
+        <w:t xml:space="preserve">, é necessário realizar um </w:t>
+      </w:r>
+      <w:proofErr w:type="spellStart"/>
+      <w:r>
+        <w:t>casting</w:t>
+      </w:r>
+      <w:proofErr w:type="spellEnd"/>
+      <w:r>
+        <w:t xml:space="preserve"> (conversão). </w:t>
+      </w:r>
+    </w:p>
+    <w:p>
+      <w:r>
         <w:t xml:space="preserve">Podemos solicitar um empréstimo. </w:t>
       </w:r>
     </w:p>
@@ -2122,7 +2323,6 @@
           <w:noProof/>
           <w:lang w:eastAsia="pt-BR"/>
         </w:rPr>
-        <w:lastRenderedPageBreak/>
         <w:drawing>
           <wp:inline distT="0" distB="0" distL="0" distR="0" wp14:anchorId="1C1477DE" wp14:editId="5D7CB3DD">
             <wp:extent cx="5400040" cy="2788920"/>
@@ -2235,6 +2435,7 @@
     </w:p>
     <w:p>
       <w:r>
+        <w:lastRenderedPageBreak/>
         <w:t xml:space="preserve">Outro teste. Vamos tentar atribuir uma variável do tipo </w:t>
       </w:r>
       <w:proofErr w:type="spellStart"/>
@@ -2260,7 +2461,6 @@
           <w:noProof/>
           <w:lang w:eastAsia="pt-BR"/>
         </w:rPr>
-        <w:lastRenderedPageBreak/>
         <w:drawing>
           <wp:inline distT="0" distB="0" distL="0" distR="0" wp14:anchorId="7296D1F4" wp14:editId="2690A34B">
             <wp:extent cx="5400040" cy="2814955"/>
@@ -2508,11 +2708,28 @@
     </w:p>
     <w:p>
       <w:pPr>
+        <w:spacing w:line="259" w:lineRule="auto"/>
+        <w:jc w:val="left"/>
+        <w:rPr>
+          <w:rFonts w:eastAsiaTheme="majorEastAsia" w:cstheme="majorBidi"/>
+          <w:b/>
+          <w:color w:val="000000" w:themeColor="text1"/>
+          <w:sz w:val="32"/>
+          <w:szCs w:val="32"/>
+        </w:rPr>
+      </w:pPr>
+      <w:r>
+        <w:br w:type="page"/>
+      </w:r>
+    </w:p>
+    <w:p>
+      <w:pPr>
         <w:pStyle w:val="Ttulo1"/>
       </w:pPr>
       <w:proofErr w:type="spellStart"/>
       <w:proofErr w:type="gramStart"/>
       <w:r>
+        <w:lastRenderedPageBreak/>
         <w:t>is</w:t>
       </w:r>
       <w:proofErr w:type="spellEnd"/>
@@ -2543,7 +2760,6 @@
           <w:noProof/>
           <w:lang w:eastAsia="pt-BR"/>
         </w:rPr>
-        <w:lastRenderedPageBreak/>
         <w:drawing>
           <wp:inline distT="0" distB="0" distL="0" distR="0" wp14:anchorId="012E5559" wp14:editId="1E30BCB2">
             <wp:extent cx="5400040" cy="3027680"/>
@@ -2642,7 +2858,17 @@
       </w:r>
     </w:p>
     <w:p>
-      <w:r>
+      <w:pPr>
+        <w:spacing w:line="259" w:lineRule="auto"/>
+        <w:jc w:val="left"/>
+      </w:pPr>
+      <w:r>
+        <w:br w:type="page"/>
+      </w:r>
+    </w:p>
+    <w:p>
+      <w:r>
+        <w:lastRenderedPageBreak/>
         <w:t xml:space="preserve">Agora vamos fazer um outro teste para saber se a conta4 é uma instancia de uma </w:t>
       </w:r>
       <w:proofErr w:type="spellStart"/>
@@ -2663,7 +2889,6 @@
           <w:noProof/>
           <w:lang w:eastAsia="pt-BR"/>
         </w:rPr>
-        <w:lastRenderedPageBreak/>
         <w:drawing>
           <wp:inline distT="0" distB="0" distL="0" distR="0" wp14:anchorId="113A41D2" wp14:editId="7C03B11F">
             <wp:extent cx="5400040" cy="3077210"/>
@@ -2775,6 +3000,9 @@
       </w:r>
       <w:proofErr w:type="spellStart"/>
       <w:r>
+        <w:rPr>
+          <w:b/>
+        </w:rPr>
         <w:t>if</w:t>
       </w:r>
       <w:proofErr w:type="spellEnd"/>
@@ -2791,6 +3019,9 @@
       </w:r>
       <w:proofErr w:type="spellStart"/>
       <w:r>
+        <w:rPr>
+          <w:b/>
+        </w:rPr>
         <w:t>if</w:t>
       </w:r>
       <w:proofErr w:type="spellEnd"/>
@@ -2841,10 +3072,27 @@
     </w:p>
     <w:p>
       <w:pPr>
+        <w:spacing w:line="259" w:lineRule="auto"/>
+        <w:jc w:val="left"/>
+        <w:rPr>
+          <w:rFonts w:eastAsiaTheme="majorEastAsia" w:cstheme="majorBidi"/>
+          <w:b/>
+          <w:color w:val="000000" w:themeColor="text1"/>
+          <w:sz w:val="32"/>
+          <w:szCs w:val="32"/>
+        </w:rPr>
+      </w:pPr>
+      <w:r>
+        <w:br w:type="page"/>
+      </w:r>
+    </w:p>
+    <w:p>
+      <w:pPr>
         <w:pStyle w:val="Ttulo1"/>
       </w:pPr>
       <w:proofErr w:type="gramStart"/>
       <w:r>
+        <w:lastRenderedPageBreak/>
         <w:t>as</w:t>
       </w:r>
       <w:proofErr w:type="gramEnd"/>
@@ -2985,7 +3233,6 @@
           <w:noProof/>
           <w:lang w:eastAsia="pt-BR"/>
         </w:rPr>
-        <w:lastRenderedPageBreak/>
         <w:drawing>
           <wp:inline distT="0" distB="0" distL="0" distR="0" wp14:anchorId="4D708448" wp14:editId="6A4ED591">
             <wp:extent cx="5400040" cy="2938145"/>
@@ -3030,7 +3277,19 @@
       </w:r>
     </w:p>
     <w:p>
-      <w:r>
+      <w:pPr>
+        <w:spacing w:line="259" w:lineRule="auto"/>
+        <w:jc w:val="left"/>
+      </w:pPr>
+      <w:r>
+        <w:br w:type="page"/>
+      </w:r>
+    </w:p>
+    <w:p>
+      <w:bookmarkStart w:id="0" w:name="_GoBack"/>
+      <w:bookmarkEnd w:id="0"/>
+      <w:r>
+        <w:lastRenderedPageBreak/>
         <w:t xml:space="preserve">Programa principal: </w:t>
       </w:r>
     </w:p>
@@ -3045,7 +3304,6 @@
           <w:noProof/>
           <w:lang w:eastAsia="pt-BR"/>
         </w:rPr>
-        <w:lastRenderedPageBreak/>
         <w:drawing>
           <wp:inline distT="0" distB="0" distL="0" distR="0" wp14:anchorId="15BDCB4F" wp14:editId="6C4819A3">
             <wp:extent cx="5400040" cy="5886450"/>
@@ -9083,10 +9341,13 @@
     </w:p>
     <w:p>
       <w:r>
-        <w:t>Social msdn</w:t>
-      </w:r>
-      <w:bookmarkStart w:id="0" w:name="_GoBack"/>
-      <w:bookmarkEnd w:id="0"/>
+        <w:t xml:space="preserve">Social </w:t>
+      </w:r>
+      <w:proofErr w:type="spellStart"/>
+      <w:r>
+        <w:t>msdn</w:t>
+      </w:r>
+      <w:proofErr w:type="spellEnd"/>
       <w:r>
         <w:t xml:space="preserve"> Microsoft –</w:t>
       </w:r>
@@ -11367,6 +11628,119 @@
     </w:lvl>
   </w:abstractNum>
   <w:abstractNum w:abstractNumId="20" w15:restartNumberingAfterBreak="0">
+    <w:nsid w:val="609A3D25"/>
+    <w:multiLevelType w:val="hybridMultilevel"/>
+    <w:tmpl w:val="004A7E18"/>
+    <w:lvl w:ilvl="0" w:tplc="04160001">
+      <w:start w:val="1"/>
+      <w:numFmt w:val="bullet"/>
+      <w:lvlText w:val=""/>
+      <w:lvlJc w:val="left"/>
+      <w:pPr>
+        <w:ind w:left="720" w:hanging="360"/>
+      </w:pPr>
+      <w:rPr>
+        <w:rFonts w:ascii="Symbol" w:hAnsi="Symbol" w:hint="default"/>
+      </w:rPr>
+    </w:lvl>
+    <w:lvl w:ilvl="1" w:tplc="04160003" w:tentative="1">
+      <w:start w:val="1"/>
+      <w:numFmt w:val="bullet"/>
+      <w:lvlText w:val="o"/>
+      <w:lvlJc w:val="left"/>
+      <w:pPr>
+        <w:ind w:left="1440" w:hanging="360"/>
+      </w:pPr>
+      <w:rPr>
+        <w:rFonts w:ascii="Courier New" w:hAnsi="Courier New" w:cs="Courier New" w:hint="default"/>
+      </w:rPr>
+    </w:lvl>
+    <w:lvl w:ilvl="2" w:tplc="04160005" w:tentative="1">
+      <w:start w:val="1"/>
+      <w:numFmt w:val="bullet"/>
+      <w:lvlText w:val=""/>
+      <w:lvlJc w:val="left"/>
+      <w:pPr>
+        <w:ind w:left="2160" w:hanging="360"/>
+      </w:pPr>
+      <w:rPr>
+        <w:rFonts w:ascii="Wingdings" w:hAnsi="Wingdings" w:hint="default"/>
+      </w:rPr>
+    </w:lvl>
+    <w:lvl w:ilvl="3" w:tplc="04160001" w:tentative="1">
+      <w:start w:val="1"/>
+      <w:numFmt w:val="bullet"/>
+      <w:lvlText w:val=""/>
+      <w:lvlJc w:val="left"/>
+      <w:pPr>
+        <w:ind w:left="2880" w:hanging="360"/>
+      </w:pPr>
+      <w:rPr>
+        <w:rFonts w:ascii="Symbol" w:hAnsi="Symbol" w:hint="default"/>
+      </w:rPr>
+    </w:lvl>
+    <w:lvl w:ilvl="4" w:tplc="04160003" w:tentative="1">
+      <w:start w:val="1"/>
+      <w:numFmt w:val="bullet"/>
+      <w:lvlText w:val="o"/>
+      <w:lvlJc w:val="left"/>
+      <w:pPr>
+        <w:ind w:left="3600" w:hanging="360"/>
+      </w:pPr>
+      <w:rPr>
+        <w:rFonts w:ascii="Courier New" w:hAnsi="Courier New" w:cs="Courier New" w:hint="default"/>
+      </w:rPr>
+    </w:lvl>
+    <w:lvl w:ilvl="5" w:tplc="04160005" w:tentative="1">
+      <w:start w:val="1"/>
+      <w:numFmt w:val="bullet"/>
+      <w:lvlText w:val=""/>
+      <w:lvlJc w:val="left"/>
+      <w:pPr>
+        <w:ind w:left="4320" w:hanging="360"/>
+      </w:pPr>
+      <w:rPr>
+        <w:rFonts w:ascii="Wingdings" w:hAnsi="Wingdings" w:hint="default"/>
+      </w:rPr>
+    </w:lvl>
+    <w:lvl w:ilvl="6" w:tplc="04160001" w:tentative="1">
+      <w:start w:val="1"/>
+      <w:numFmt w:val="bullet"/>
+      <w:lvlText w:val=""/>
+      <w:lvlJc w:val="left"/>
+      <w:pPr>
+        <w:ind w:left="5040" w:hanging="360"/>
+      </w:pPr>
+      <w:rPr>
+        <w:rFonts w:ascii="Symbol" w:hAnsi="Symbol" w:hint="default"/>
+      </w:rPr>
+    </w:lvl>
+    <w:lvl w:ilvl="7" w:tplc="04160003" w:tentative="1">
+      <w:start w:val="1"/>
+      <w:numFmt w:val="bullet"/>
+      <w:lvlText w:val="o"/>
+      <w:lvlJc w:val="left"/>
+      <w:pPr>
+        <w:ind w:left="5760" w:hanging="360"/>
+      </w:pPr>
+      <w:rPr>
+        <w:rFonts w:ascii="Courier New" w:hAnsi="Courier New" w:cs="Courier New" w:hint="default"/>
+      </w:rPr>
+    </w:lvl>
+    <w:lvl w:ilvl="8" w:tplc="04160005" w:tentative="1">
+      <w:start w:val="1"/>
+      <w:numFmt w:val="bullet"/>
+      <w:lvlText w:val=""/>
+      <w:lvlJc w:val="left"/>
+      <w:pPr>
+        <w:ind w:left="6480" w:hanging="360"/>
+      </w:pPr>
+      <w:rPr>
+        <w:rFonts w:ascii="Wingdings" w:hAnsi="Wingdings" w:hint="default"/>
+      </w:rPr>
+    </w:lvl>
+  </w:abstractNum>
+  <w:abstractNum w:abstractNumId="21" w15:restartNumberingAfterBreak="0">
     <w:nsid w:val="6439387F"/>
     <w:multiLevelType w:val="hybridMultilevel"/>
     <w:tmpl w:val="58B222E6"/>
@@ -11479,7 +11853,7 @@
       </w:rPr>
     </w:lvl>
   </w:abstractNum>
-  <w:abstractNum w:abstractNumId="21" w15:restartNumberingAfterBreak="0">
+  <w:abstractNum w:abstractNumId="22" w15:restartNumberingAfterBreak="0">
     <w:nsid w:val="6D580CCB"/>
     <w:multiLevelType w:val="hybridMultilevel"/>
     <w:tmpl w:val="161A5222"/>
@@ -11592,7 +11966,7 @@
       </w:rPr>
     </w:lvl>
   </w:abstractNum>
-  <w:abstractNum w:abstractNumId="22" w15:restartNumberingAfterBreak="0">
+  <w:abstractNum w:abstractNumId="23" w15:restartNumberingAfterBreak="0">
     <w:nsid w:val="72723EB8"/>
     <w:multiLevelType w:val="hybridMultilevel"/>
     <w:tmpl w:val="2A0A3CC0"/>
@@ -11705,7 +12079,7 @@
       </w:rPr>
     </w:lvl>
   </w:abstractNum>
-  <w:abstractNum w:abstractNumId="23" w15:restartNumberingAfterBreak="0">
+  <w:abstractNum w:abstractNumId="24" w15:restartNumberingAfterBreak="0">
     <w:nsid w:val="74C45525"/>
     <w:multiLevelType w:val="hybridMultilevel"/>
     <w:tmpl w:val="77D22830"/>
@@ -11791,7 +12165,7 @@
       </w:pPr>
     </w:lvl>
   </w:abstractNum>
-  <w:abstractNum w:abstractNumId="24" w15:restartNumberingAfterBreak="0">
+  <w:abstractNum w:abstractNumId="25" w15:restartNumberingAfterBreak="0">
     <w:nsid w:val="763A53AC"/>
     <w:multiLevelType w:val="hybridMultilevel"/>
     <w:tmpl w:val="574EBAAE"/>
@@ -11908,7 +12282,7 @@
     <w:abstractNumId w:val="4"/>
   </w:num>
   <w:num w:numId="2">
-    <w:abstractNumId w:val="20"/>
+    <w:abstractNumId w:val="21"/>
   </w:num>
   <w:num w:numId="3">
     <w:abstractNumId w:val="12"/>
@@ -11923,19 +12297,19 @@
     <w:abstractNumId w:val="19"/>
   </w:num>
   <w:num w:numId="7">
-    <w:abstractNumId w:val="22"/>
+    <w:abstractNumId w:val="23"/>
   </w:num>
   <w:num w:numId="8">
     <w:abstractNumId w:val="7"/>
   </w:num>
   <w:num w:numId="9">
-    <w:abstractNumId w:val="23"/>
+    <w:abstractNumId w:val="24"/>
   </w:num>
   <w:num w:numId="10">
     <w:abstractNumId w:val="10"/>
   </w:num>
   <w:num w:numId="11">
-    <w:abstractNumId w:val="21"/>
+    <w:abstractNumId w:val="22"/>
   </w:num>
   <w:num w:numId="12">
     <w:abstractNumId w:val="1"/>
@@ -11974,10 +12348,13 @@
     <w:abstractNumId w:val="15"/>
   </w:num>
   <w:num w:numId="24">
-    <w:abstractNumId w:val="24"/>
+    <w:abstractNumId w:val="25"/>
   </w:num>
   <w:num w:numId="25">
     <w:abstractNumId w:val="14"/>
+  </w:num>
+  <w:num w:numId="26">
+    <w:abstractNumId w:val="20"/>
   </w:num>
 </w:numbering>
 </file>

</xml_diff>